<commit_message>
actualizacion diseño casos de prueba
</commit_message>
<xml_diff>
--- a/Documentación y modelos/Diseño de casos de prueba funcionales.docx
+++ b/Documentación y modelos/Diseño de casos de prueba funcionales.docx
@@ -4,7 +4,628 @@
   <w:body>
     <w:p>
       <w:pPr>
-        <w:jc w:val="center"/>
+        <w:shd w:fill="ffffff" w:val="clear"/>
+        <w:jc w:val="center"/>
+        <w:rPr>
+          <w:b w:val="1"/>
+          <w:sz w:val="28"/>
+          <w:szCs w:val="28"/>
+          <w:highlight w:val="white"/>
+        </w:rPr>
+      </w:pPr>
+      <w:r>
+        <w:rPr>
+          <w:rtl w:val="0"/>
+        </w:rPr>
+      </w:r>
+    </w:p>
+    <w:p>
+      <w:pPr>
+        <w:shd w:fill="ffffff" w:val="clear"/>
+        <w:jc w:val="center"/>
+        <w:rPr>
+          <w:b w:val="1"/>
+          <w:sz w:val="28"/>
+          <w:szCs w:val="28"/>
+          <w:highlight w:val="white"/>
+        </w:rPr>
+      </w:pPr>
+      <w:r>
+        <w:rPr>
+          <w:rtl w:val="0"/>
+        </w:rPr>
+      </w:r>
+    </w:p>
+    <w:p>
+      <w:pPr>
+        <w:shd w:fill="ffffff" w:val="clear"/>
+        <w:jc w:val="center"/>
+        <w:rPr>
+          <w:b w:val="1"/>
+          <w:sz w:val="28"/>
+          <w:szCs w:val="28"/>
+          <w:highlight w:val="white"/>
+        </w:rPr>
+      </w:pPr>
+      <w:r>
+        <w:rPr>
+          <w:rtl w:val="0"/>
+        </w:rPr>
+      </w:r>
+    </w:p>
+    <w:p>
+      <w:pPr>
+        <w:shd w:fill="ffffff" w:val="clear"/>
+        <w:jc w:val="center"/>
+        <w:rPr>
+          <w:b w:val="1"/>
+          <w:sz w:val="28"/>
+          <w:szCs w:val="28"/>
+          <w:highlight w:val="white"/>
+        </w:rPr>
+      </w:pPr>
+      <w:r>
+        <w:rPr>
+          <w:rtl w:val="0"/>
+        </w:rPr>
+      </w:r>
+    </w:p>
+    <w:p>
+      <w:pPr>
+        <w:shd w:fill="ffffff" w:val="clear"/>
+        <w:jc w:val="center"/>
+        <w:rPr>
+          <w:b w:val="1"/>
+          <w:sz w:val="28"/>
+          <w:szCs w:val="28"/>
+          <w:highlight w:val="white"/>
+        </w:rPr>
+      </w:pPr>
+      <w:r>
+        <w:rPr>
+          <w:rtl w:val="0"/>
+        </w:rPr>
+      </w:r>
+    </w:p>
+    <w:p>
+      <w:pPr>
+        <w:shd w:fill="ffffff" w:val="clear"/>
+        <w:jc w:val="center"/>
+        <w:rPr>
+          <w:b w:val="1"/>
+          <w:sz w:val="28"/>
+          <w:szCs w:val="28"/>
+          <w:highlight w:val="white"/>
+        </w:rPr>
+      </w:pPr>
+      <w:r>
+        <w:rPr>
+          <w:rtl w:val="0"/>
+        </w:rPr>
+      </w:r>
+    </w:p>
+    <w:p>
+      <w:pPr>
+        <w:shd w:fill="ffffff" w:val="clear"/>
+        <w:jc w:val="center"/>
+        <w:rPr>
+          <w:b w:val="1"/>
+          <w:sz w:val="28"/>
+          <w:szCs w:val="28"/>
+          <w:highlight w:val="white"/>
+        </w:rPr>
+      </w:pPr>
+      <w:r>
+        <w:rPr>
+          <w:rtl w:val="0"/>
+        </w:rPr>
+      </w:r>
+    </w:p>
+    <w:p>
+      <w:pPr>
+        <w:shd w:fill="ffffff" w:val="clear"/>
+        <w:jc w:val="center"/>
+        <w:rPr>
+          <w:b w:val="1"/>
+          <w:sz w:val="28"/>
+          <w:szCs w:val="28"/>
+          <w:highlight w:val="white"/>
+        </w:rPr>
+      </w:pPr>
+      <w:r>
+        <w:rPr>
+          <w:rtl w:val="0"/>
+        </w:rPr>
+      </w:r>
+    </w:p>
+    <w:p>
+      <w:pPr>
+        <w:shd w:fill="ffffff" w:val="clear"/>
+        <w:jc w:val="center"/>
+        <w:rPr>
+          <w:b w:val="1"/>
+          <w:sz w:val="28"/>
+          <w:szCs w:val="28"/>
+          <w:highlight w:val="white"/>
+        </w:rPr>
+      </w:pPr>
+      <w:r>
+        <w:rPr>
+          <w:b w:val="1"/>
+          <w:sz w:val="28"/>
+          <w:szCs w:val="28"/>
+          <w:highlight w:val="white"/>
+          <w:rtl w:val="0"/>
+        </w:rPr>
+        <w:t xml:space="preserve">Ingeniería de Software II</w:t>
+      </w:r>
+    </w:p>
+    <w:p>
+      <w:pPr>
+        <w:shd w:fill="ffffff" w:val="clear"/>
+        <w:jc w:val="center"/>
+        <w:rPr>
+          <w:b w:val="1"/>
+          <w:sz w:val="28"/>
+          <w:szCs w:val="28"/>
+          <w:highlight w:val="white"/>
+        </w:rPr>
+      </w:pPr>
+      <w:r>
+        <w:rPr>
+          <w:rtl w:val="0"/>
+        </w:rPr>
+      </w:r>
+    </w:p>
+    <w:p>
+      <w:pPr>
+        <w:shd w:fill="ffffff" w:val="clear"/>
+        <w:jc w:val="center"/>
+        <w:rPr>
+          <w:b w:val="1"/>
+          <w:sz w:val="28"/>
+          <w:szCs w:val="28"/>
+          <w:highlight w:val="white"/>
+        </w:rPr>
+      </w:pPr>
+      <w:r>
+        <w:rPr>
+          <w:b w:val="1"/>
+          <w:sz w:val="28"/>
+          <w:szCs w:val="28"/>
+          <w:highlight w:val="white"/>
+          <w:rtl w:val="0"/>
+        </w:rPr>
+        <w:t xml:space="preserve">Casos de Prueba Funcionales: Hospitalización Domiciliaria</w:t>
+      </w:r>
+    </w:p>
+    <w:p>
+      <w:pPr>
+        <w:shd w:fill="ffffff" w:val="clear"/>
+        <w:jc w:val="center"/>
+        <w:rPr>
+          <w:b w:val="1"/>
+          <w:sz w:val="28"/>
+          <w:szCs w:val="28"/>
+          <w:highlight w:val="white"/>
+        </w:rPr>
+      </w:pPr>
+      <w:r>
+        <w:rPr>
+          <w:rtl w:val="0"/>
+        </w:rPr>
+      </w:r>
+    </w:p>
+    <w:p>
+      <w:pPr>
+        <w:shd w:fill="ffffff" w:val="clear"/>
+        <w:jc w:val="center"/>
+        <w:rPr>
+          <w:b w:val="1"/>
+          <w:sz w:val="28"/>
+          <w:szCs w:val="28"/>
+          <w:highlight w:val="white"/>
+        </w:rPr>
+      </w:pPr>
+      <w:r>
+        <w:rPr>
+          <w:b w:val="1"/>
+          <w:sz w:val="28"/>
+          <w:szCs w:val="28"/>
+          <w:highlight w:val="white"/>
+          <w:rtl w:val="0"/>
+        </w:rPr>
+        <w:t xml:space="preserve">Grupo 8</w:t>
+      </w:r>
+    </w:p>
+    <w:p>
+      <w:pPr>
+        <w:shd w:fill="ffffff" w:val="clear"/>
+        <w:jc w:val="center"/>
+        <w:rPr>
+          <w:b w:val="1"/>
+          <w:sz w:val="28"/>
+          <w:szCs w:val="28"/>
+          <w:highlight w:val="white"/>
+        </w:rPr>
+      </w:pPr>
+      <w:r>
+        <w:rPr>
+          <w:rtl w:val="0"/>
+        </w:rPr>
+      </w:r>
+    </w:p>
+    <w:p>
+      <w:pPr>
+        <w:shd w:fill="ffffff" w:val="clear"/>
+        <w:jc w:val="center"/>
+        <w:rPr>
+          <w:b w:val="1"/>
+          <w:sz w:val="28"/>
+          <w:szCs w:val="28"/>
+          <w:highlight w:val="white"/>
+        </w:rPr>
+      </w:pPr>
+      <w:r>
+        <w:rPr>
+          <w:rtl w:val="0"/>
+        </w:rPr>
+      </w:r>
+    </w:p>
+    <w:p>
+      <w:pPr>
+        <w:shd w:fill="ffffff" w:val="clear"/>
+        <w:rPr>
+          <w:b w:val="1"/>
+          <w:sz w:val="28"/>
+          <w:szCs w:val="28"/>
+          <w:highlight w:val="white"/>
+        </w:rPr>
+      </w:pPr>
+      <w:r>
+        <w:rPr>
+          <w:rtl w:val="0"/>
+        </w:rPr>
+      </w:r>
+    </w:p>
+    <w:p>
+      <w:pPr>
+        <w:shd w:fill="ffffff" w:val="clear"/>
+        <w:jc w:val="center"/>
+        <w:rPr>
+          <w:b w:val="1"/>
+          <w:sz w:val="28"/>
+          <w:szCs w:val="28"/>
+          <w:highlight w:val="white"/>
+        </w:rPr>
+      </w:pPr>
+      <w:r>
+        <w:rPr>
+          <w:rtl w:val="0"/>
+        </w:rPr>
+      </w:r>
+    </w:p>
+    <w:p>
+      <w:pPr>
+        <w:shd w:fill="ffffff" w:val="clear"/>
+        <w:jc w:val="center"/>
+        <w:rPr>
+          <w:b w:val="1"/>
+          <w:sz w:val="28"/>
+          <w:szCs w:val="28"/>
+          <w:highlight w:val="white"/>
+        </w:rPr>
+      </w:pPr>
+      <w:r>
+        <w:rPr>
+          <w:rtl w:val="0"/>
+        </w:rPr>
+      </w:r>
+    </w:p>
+    <w:p>
+      <w:pPr>
+        <w:shd w:fill="ffffff" w:val="clear"/>
+        <w:jc w:val="center"/>
+        <w:rPr>
+          <w:b w:val="1"/>
+          <w:sz w:val="28"/>
+          <w:szCs w:val="28"/>
+          <w:highlight w:val="white"/>
+        </w:rPr>
+      </w:pPr>
+      <w:r>
+        <w:rPr>
+          <w:b w:val="1"/>
+          <w:sz w:val="28"/>
+          <w:szCs w:val="28"/>
+          <w:highlight w:val="white"/>
+          <w:rtl w:val="0"/>
+        </w:rPr>
+        <w:t xml:space="preserve">Integrantes:</w:t>
+      </w:r>
+    </w:p>
+    <w:p>
+      <w:pPr>
+        <w:widowControl w:val="0"/>
+        <w:spacing w:line="240" w:lineRule="auto"/>
+        <w:jc w:val="center"/>
+        <w:rPr>
+          <w:b w:val="1"/>
+          <w:sz w:val="28"/>
+          <w:szCs w:val="28"/>
+          <w:highlight w:val="white"/>
+        </w:rPr>
+      </w:pPr>
+      <w:r>
+        <w:rPr>
+          <w:color w:val="212121"/>
+          <w:rtl w:val="0"/>
+        </w:rPr>
+        <w:t xml:space="preserve">Francisco Álvarez</w:t>
+      </w:r>
+      <w:r>
+        <w:rPr>
+          <w:rtl w:val="0"/>
+        </w:rPr>
+      </w:r>
+    </w:p>
+    <w:p>
+      <w:pPr>
+        <w:widowControl w:val="0"/>
+        <w:spacing w:line="240" w:lineRule="auto"/>
+        <w:jc w:val="center"/>
+        <w:rPr>
+          <w:b w:val="1"/>
+          <w:sz w:val="28"/>
+          <w:szCs w:val="28"/>
+          <w:highlight w:val="white"/>
+        </w:rPr>
+      </w:pPr>
+      <w:r>
+        <w:rPr>
+          <w:color w:val="212121"/>
+          <w:rtl w:val="0"/>
+        </w:rPr>
+        <w:t xml:space="preserve">Francisco Covarrubias</w:t>
+      </w:r>
+      <w:r>
+        <w:rPr>
+          <w:rtl w:val="0"/>
+        </w:rPr>
+      </w:r>
+    </w:p>
+    <w:p>
+      <w:pPr>
+        <w:widowControl w:val="0"/>
+        <w:spacing w:line="240" w:lineRule="auto"/>
+        <w:jc w:val="center"/>
+        <w:rPr>
+          <w:b w:val="1"/>
+          <w:sz w:val="28"/>
+          <w:szCs w:val="28"/>
+          <w:highlight w:val="white"/>
+        </w:rPr>
+      </w:pPr>
+      <w:r>
+        <w:rPr>
+          <w:color w:val="212121"/>
+          <w:rtl w:val="0"/>
+        </w:rPr>
+        <w:t xml:space="preserve">José Martínez</w:t>
+      </w:r>
+      <w:r>
+        <w:rPr>
+          <w:rtl w:val="0"/>
+        </w:rPr>
+      </w:r>
+    </w:p>
+    <w:p>
+      <w:pPr>
+        <w:widowControl w:val="0"/>
+        <w:spacing w:line="240" w:lineRule="auto"/>
+        <w:jc w:val="center"/>
+        <w:rPr>
+          <w:b w:val="1"/>
+          <w:sz w:val="28"/>
+          <w:szCs w:val="28"/>
+          <w:highlight w:val="white"/>
+        </w:rPr>
+      </w:pPr>
+      <w:r>
+        <w:rPr>
+          <w:color w:val="212121"/>
+          <w:rtl w:val="0"/>
+        </w:rPr>
+        <w:t xml:space="preserve">Nicolás Sobarzo</w:t>
+      </w:r>
+      <w:r>
+        <w:rPr>
+          <w:rtl w:val="0"/>
+        </w:rPr>
+      </w:r>
+    </w:p>
+    <w:p>
+      <w:pPr>
+        <w:shd w:fill="ffffff" w:val="clear"/>
+        <w:rPr>
+          <w:color w:val="212121"/>
+        </w:rPr>
+      </w:pPr>
+      <w:r>
+        <w:rPr>
+          <w:rtl w:val="0"/>
+        </w:rPr>
+      </w:r>
+    </w:p>
+    <w:p>
+      <w:pPr>
+        <w:shd w:fill="ffffff" w:val="clear"/>
+        <w:jc w:val="center"/>
+        <w:rPr>
+          <w:b w:val="1"/>
+          <w:sz w:val="28"/>
+          <w:szCs w:val="28"/>
+          <w:highlight w:val="white"/>
+        </w:rPr>
+      </w:pPr>
+      <w:r>
+        <w:rPr>
+          <w:b w:val="1"/>
+          <w:sz w:val="28"/>
+          <w:szCs w:val="28"/>
+          <w:highlight w:val="white"/>
+          <w:rtl w:val="0"/>
+        </w:rPr>
+        <w:t xml:space="preserve">Profesores:</w:t>
+      </w:r>
+    </w:p>
+    <w:p>
+      <w:pPr>
+        <w:shd w:fill="ffffff" w:val="clear"/>
+        <w:jc w:val="center"/>
+        <w:rPr>
+          <w:highlight w:val="white"/>
+        </w:rPr>
+      </w:pPr>
+      <w:r>
+        <w:rPr>
+          <w:highlight w:val="white"/>
+          <w:rtl w:val="0"/>
+        </w:rPr>
+        <w:t xml:space="preserve">Pablo Schwarzenberg</w:t>
+      </w:r>
+    </w:p>
+    <w:p>
+      <w:pPr>
+        <w:shd w:fill="ffffff" w:val="clear"/>
+        <w:jc w:val="center"/>
+        <w:rPr>
+          <w:highlight w:val="white"/>
+        </w:rPr>
+      </w:pPr>
+      <w:r>
+        <w:rPr>
+          <w:highlight w:val="white"/>
+          <w:rtl w:val="0"/>
+        </w:rPr>
+        <w:t xml:space="preserve">Gustavo Gatica</w:t>
+      </w:r>
+    </w:p>
+    <w:p>
+      <w:pPr>
+        <w:shd w:fill="ffffff" w:val="clear"/>
+        <w:jc w:val="center"/>
+        <w:rPr>
+          <w:highlight w:val="white"/>
+        </w:rPr>
+      </w:pPr>
+      <w:r>
+        <w:rPr>
+          <w:highlight w:val="white"/>
+          <w:rtl w:val="0"/>
+        </w:rPr>
+        <w:t xml:space="preserve">Luis Rojas</w:t>
+      </w:r>
+    </w:p>
+    <w:p>
+      <w:pPr>
+        <w:shd w:fill="ffffff" w:val="clear"/>
+        <w:jc w:val="center"/>
+        <w:rPr>
+          <w:b w:val="1"/>
+          <w:sz w:val="28"/>
+          <w:szCs w:val="28"/>
+          <w:highlight w:val="white"/>
+        </w:rPr>
+      </w:pPr>
+      <w:r>
+        <w:rPr>
+          <w:rtl w:val="0"/>
+        </w:rPr>
+      </w:r>
+    </w:p>
+    <w:p>
+      <w:pPr>
+        <w:shd w:fill="ffffff" w:val="clear"/>
+        <w:jc w:val="center"/>
+        <w:rPr>
+          <w:b w:val="1"/>
+          <w:sz w:val="28"/>
+          <w:szCs w:val="28"/>
+          <w:highlight w:val="white"/>
+        </w:rPr>
+      </w:pPr>
+      <w:r>
+        <w:rPr>
+          <w:b w:val="1"/>
+          <w:sz w:val="28"/>
+          <w:szCs w:val="28"/>
+          <w:highlight w:val="white"/>
+          <w:rtl w:val="0"/>
+        </w:rPr>
+        <w:t xml:space="preserve">Carrera:</w:t>
+      </w:r>
+    </w:p>
+    <w:p>
+      <w:pPr>
+        <w:jc w:val="center"/>
+        <w:rPr>
+          <w:highlight w:val="white"/>
+        </w:rPr>
+      </w:pPr>
+      <w:r>
+        <w:rPr>
+          <w:highlight w:val="white"/>
+          <w:rtl w:val="0"/>
+        </w:rPr>
+        <w:t xml:space="preserve">Ingeniería Civil Informática</w:t>
+      </w:r>
+    </w:p>
+    <w:p>
+      <w:pPr>
+        <w:jc w:val="center"/>
+        <w:rPr>
+          <w:highlight w:val="white"/>
+        </w:rPr>
+      </w:pPr>
+      <w:r>
+        <w:rPr>
+          <w:rtl w:val="0"/>
+        </w:rPr>
+      </w:r>
+    </w:p>
+    <w:p>
+      <w:pPr>
+        <w:jc w:val="center"/>
+        <w:rPr>
+          <w:highlight w:val="white"/>
+        </w:rPr>
+      </w:pPr>
+      <w:r>
+        <w:rPr>
+          <w:rtl w:val="0"/>
+        </w:rPr>
+      </w:r>
+    </w:p>
+    <w:p>
+      <w:pPr>
+        <w:jc w:val="center"/>
+        <w:rPr>
+          <w:highlight w:val="white"/>
+        </w:rPr>
+      </w:pPr>
+      <w:r>
+        <w:br w:type="page"/>
+      </w:r>
+      <w:r>
+        <w:rPr>
+          <w:rtl w:val="0"/>
+        </w:rPr>
+      </w:r>
+    </w:p>
+    <w:p>
+      <w:pPr>
+        <w:jc w:val="left"/>
         <w:rPr>
           <w:sz w:val="36"/>
           <w:szCs w:val="36"/>
@@ -16,12 +637,12 @@
           <w:szCs w:val="36"/>
           <w:rtl w:val="0"/>
         </w:rPr>
-        <w:t xml:space="preserve">Casos de prueba funcionales</w:t>
-      </w:r>
-    </w:p>
-    <w:p>
-      <w:pPr>
-        <w:jc w:val="center"/>
+        <w:t xml:space="preserve">Índice</w:t>
+      </w:r>
+    </w:p>
+    <w:p>
+      <w:pPr>
+        <w:jc w:val="left"/>
         <w:rPr>
           <w:sz w:val="36"/>
           <w:szCs w:val="36"/>
@@ -33,9 +654,378 @@
         </w:rPr>
       </w:r>
     </w:p>
-    <w:p>
-      <w:pPr>
-        <w:jc w:val="center"/>
+    <w:sdt>
+      <w:sdtPr>
+        <w:docPartObj>
+          <w:docPartGallery w:val="Table of Contents"/>
+          <w:docPartUnique w:val="1"/>
+        </w:docPartObj>
+      </w:sdtPr>
+      <w:sdtContent>
+        <w:p>
+          <w:pPr>
+            <w:tabs>
+              <w:tab w:val="right" w:pos="9030"/>
+            </w:tabs>
+            <w:spacing w:before="80" w:line="240" w:lineRule="auto"/>
+            <w:ind w:left="0" w:firstLine="0"/>
+            <w:rPr>
+              <w:rFonts w:ascii="Arial" w:cs="Arial" w:eastAsia="Arial" w:hAnsi="Arial"/>
+              <w:b w:val="1"/>
+              <w:i w:val="0"/>
+              <w:smallCaps w:val="0"/>
+              <w:strike w:val="0"/>
+              <w:color w:val="000000"/>
+              <w:sz w:val="22"/>
+              <w:szCs w:val="22"/>
+              <w:u w:val="none"/>
+              <w:shd w:fill="auto" w:val="clear"/>
+              <w:vertAlign w:val="baseline"/>
+            </w:rPr>
+          </w:pPr>
+          <w:r>
+            <w:fldChar w:fldCharType="begin"/>
+            <w:instrText xml:space="preserve"> TOC \h \u \z </w:instrText>
+            <w:fldChar w:fldCharType="separate"/>
+          </w:r>
+          <w:hyperlink w:anchor="_5o4iz4x32z8d">
+            <w:r>
+              <w:rPr>
+                <w:rFonts w:ascii="Arial" w:cs="Arial" w:eastAsia="Arial" w:hAnsi="Arial"/>
+                <w:b w:val="1"/>
+                <w:i w:val="0"/>
+                <w:smallCaps w:val="0"/>
+                <w:strike w:val="0"/>
+                <w:color w:val="000000"/>
+                <w:sz w:val="22"/>
+                <w:szCs w:val="22"/>
+                <w:u w:val="none"/>
+                <w:shd w:fill="auto" w:val="clear"/>
+                <w:vertAlign w:val="baseline"/>
+                <w:rtl w:val="0"/>
+              </w:rPr>
+              <w:t xml:space="preserve">Registro de funcionario/paciente</w:t>
+            </w:r>
+          </w:hyperlink>
+          <w:r>
+            <w:rPr>
+              <w:rFonts w:ascii="Arial" w:cs="Arial" w:eastAsia="Arial" w:hAnsi="Arial"/>
+              <w:b w:val="1"/>
+              <w:i w:val="0"/>
+              <w:smallCaps w:val="0"/>
+              <w:strike w:val="0"/>
+              <w:color w:val="000000"/>
+              <w:sz w:val="22"/>
+              <w:szCs w:val="22"/>
+              <w:u w:val="none"/>
+              <w:shd w:fill="auto" w:val="clear"/>
+              <w:vertAlign w:val="baseline"/>
+              <w:rtl w:val="0"/>
+            </w:rPr>
+            <w:tab/>
+          </w:r>
+          <w:r>
+            <w:fldChar w:fldCharType="begin"/>
+            <w:instrText xml:space="preserve"> PAGEREF _5o4iz4x32z8d \h </w:instrText>
+            <w:fldChar w:fldCharType="separate"/>
+          </w:r>
+          <w:r>
+            <w:rPr>
+              <w:rFonts w:ascii="Arial" w:cs="Arial" w:eastAsia="Arial" w:hAnsi="Arial"/>
+              <w:b w:val="1"/>
+              <w:i w:val="0"/>
+              <w:smallCaps w:val="0"/>
+              <w:strike w:val="0"/>
+              <w:color w:val="000000"/>
+              <w:sz w:val="22"/>
+              <w:szCs w:val="22"/>
+              <w:u w:val="none"/>
+              <w:shd w:fill="auto" w:val="clear"/>
+              <w:vertAlign w:val="baseline"/>
+              <w:rtl w:val="0"/>
+            </w:rPr>
+            <w:t xml:space="preserve">3</w:t>
+          </w:r>
+          <w:r>
+            <w:fldChar w:fldCharType="end"/>
+          </w:r>
+          <w:r>
+            <w:rPr>
+              <w:rtl w:val="0"/>
+            </w:rPr>
+          </w:r>
+        </w:p>
+        <w:p>
+          <w:pPr>
+            <w:tabs>
+              <w:tab w:val="right" w:pos="9030"/>
+            </w:tabs>
+            <w:spacing w:before="200" w:line="240" w:lineRule="auto"/>
+            <w:ind w:left="0" w:firstLine="0"/>
+            <w:rPr>
+              <w:rFonts w:ascii="Arial" w:cs="Arial" w:eastAsia="Arial" w:hAnsi="Arial"/>
+              <w:b w:val="1"/>
+              <w:i w:val="0"/>
+              <w:smallCaps w:val="0"/>
+              <w:strike w:val="0"/>
+              <w:color w:val="000000"/>
+              <w:sz w:val="22"/>
+              <w:szCs w:val="22"/>
+              <w:u w:val="none"/>
+              <w:shd w:fill="auto" w:val="clear"/>
+              <w:vertAlign w:val="baseline"/>
+            </w:rPr>
+          </w:pPr>
+          <w:hyperlink w:anchor="_pb6kc4k5gdgs">
+            <w:r>
+              <w:rPr>
+                <w:rFonts w:ascii="Arial" w:cs="Arial" w:eastAsia="Arial" w:hAnsi="Arial"/>
+                <w:b w:val="1"/>
+                <w:i w:val="0"/>
+                <w:smallCaps w:val="0"/>
+                <w:strike w:val="0"/>
+                <w:color w:val="000000"/>
+                <w:sz w:val="22"/>
+                <w:szCs w:val="22"/>
+                <w:u w:val="none"/>
+                <w:shd w:fill="auto" w:val="clear"/>
+                <w:vertAlign w:val="baseline"/>
+                <w:rtl w:val="0"/>
+              </w:rPr>
+              <w:t xml:space="preserve">Visualización mapa de ruta</w:t>
+            </w:r>
+          </w:hyperlink>
+          <w:r>
+            <w:rPr>
+              <w:rFonts w:ascii="Arial" w:cs="Arial" w:eastAsia="Arial" w:hAnsi="Arial"/>
+              <w:b w:val="1"/>
+              <w:i w:val="0"/>
+              <w:smallCaps w:val="0"/>
+              <w:strike w:val="0"/>
+              <w:color w:val="000000"/>
+              <w:sz w:val="22"/>
+              <w:szCs w:val="22"/>
+              <w:u w:val="none"/>
+              <w:shd w:fill="auto" w:val="clear"/>
+              <w:vertAlign w:val="baseline"/>
+              <w:rtl w:val="0"/>
+            </w:rPr>
+            <w:tab/>
+          </w:r>
+          <w:r>
+            <w:fldChar w:fldCharType="begin"/>
+            <w:instrText xml:space="preserve"> PAGEREF _pb6kc4k5gdgs \h </w:instrText>
+            <w:fldChar w:fldCharType="separate"/>
+          </w:r>
+          <w:r>
+            <w:rPr>
+              <w:rFonts w:ascii="Arial" w:cs="Arial" w:eastAsia="Arial" w:hAnsi="Arial"/>
+              <w:b w:val="1"/>
+              <w:i w:val="0"/>
+              <w:smallCaps w:val="0"/>
+              <w:strike w:val="0"/>
+              <w:color w:val="000000"/>
+              <w:sz w:val="22"/>
+              <w:szCs w:val="22"/>
+              <w:u w:val="none"/>
+              <w:shd w:fill="auto" w:val="clear"/>
+              <w:vertAlign w:val="baseline"/>
+              <w:rtl w:val="0"/>
+            </w:rPr>
+            <w:t xml:space="preserve">5</w:t>
+          </w:r>
+          <w:r>
+            <w:fldChar w:fldCharType="end"/>
+          </w:r>
+          <w:r>
+            <w:rPr>
+              <w:rtl w:val="0"/>
+            </w:rPr>
+          </w:r>
+        </w:p>
+        <w:p>
+          <w:pPr>
+            <w:tabs>
+              <w:tab w:val="right" w:pos="9030"/>
+            </w:tabs>
+            <w:spacing w:before="200" w:line="240" w:lineRule="auto"/>
+            <w:ind w:left="0" w:firstLine="0"/>
+            <w:rPr>
+              <w:rFonts w:ascii="Arial" w:cs="Arial" w:eastAsia="Arial" w:hAnsi="Arial"/>
+              <w:b w:val="1"/>
+              <w:i w:val="0"/>
+              <w:smallCaps w:val="0"/>
+              <w:strike w:val="0"/>
+              <w:color w:val="000000"/>
+              <w:sz w:val="22"/>
+              <w:szCs w:val="22"/>
+              <w:u w:val="none"/>
+              <w:shd w:fill="auto" w:val="clear"/>
+              <w:vertAlign w:val="baseline"/>
+            </w:rPr>
+          </w:pPr>
+          <w:hyperlink w:anchor="_ma9e8ehuzdiv">
+            <w:r>
+              <w:rPr>
+                <w:rFonts w:ascii="Arial" w:cs="Arial" w:eastAsia="Arial" w:hAnsi="Arial"/>
+                <w:b w:val="1"/>
+                <w:i w:val="0"/>
+                <w:smallCaps w:val="0"/>
+                <w:strike w:val="0"/>
+                <w:color w:val="000000"/>
+                <w:sz w:val="22"/>
+                <w:szCs w:val="22"/>
+                <w:u w:val="none"/>
+                <w:shd w:fill="auto" w:val="clear"/>
+                <w:vertAlign w:val="baseline"/>
+                <w:rtl w:val="0"/>
+              </w:rPr>
+              <w:t xml:space="preserve">Generar Reportes</w:t>
+            </w:r>
+          </w:hyperlink>
+          <w:r>
+            <w:rPr>
+              <w:rFonts w:ascii="Arial" w:cs="Arial" w:eastAsia="Arial" w:hAnsi="Arial"/>
+              <w:b w:val="1"/>
+              <w:i w:val="0"/>
+              <w:smallCaps w:val="0"/>
+              <w:strike w:val="0"/>
+              <w:color w:val="000000"/>
+              <w:sz w:val="22"/>
+              <w:szCs w:val="22"/>
+              <w:u w:val="none"/>
+              <w:shd w:fill="auto" w:val="clear"/>
+              <w:vertAlign w:val="baseline"/>
+              <w:rtl w:val="0"/>
+            </w:rPr>
+            <w:tab/>
+          </w:r>
+          <w:r>
+            <w:fldChar w:fldCharType="begin"/>
+            <w:instrText xml:space="preserve"> PAGEREF _ma9e8ehuzdiv \h </w:instrText>
+            <w:fldChar w:fldCharType="separate"/>
+          </w:r>
+          <w:r>
+            <w:rPr>
+              <w:rFonts w:ascii="Arial" w:cs="Arial" w:eastAsia="Arial" w:hAnsi="Arial"/>
+              <w:b w:val="1"/>
+              <w:i w:val="0"/>
+              <w:smallCaps w:val="0"/>
+              <w:strike w:val="0"/>
+              <w:color w:val="000000"/>
+              <w:sz w:val="22"/>
+              <w:szCs w:val="22"/>
+              <w:u w:val="none"/>
+              <w:shd w:fill="auto" w:val="clear"/>
+              <w:vertAlign w:val="baseline"/>
+              <w:rtl w:val="0"/>
+            </w:rPr>
+            <w:t xml:space="preserve">6</w:t>
+          </w:r>
+          <w:r>
+            <w:fldChar w:fldCharType="end"/>
+          </w:r>
+          <w:r>
+            <w:rPr>
+              <w:rtl w:val="0"/>
+            </w:rPr>
+          </w:r>
+        </w:p>
+        <w:p>
+          <w:pPr>
+            <w:tabs>
+              <w:tab w:val="right" w:pos="9030"/>
+            </w:tabs>
+            <w:spacing w:after="80" w:before="200" w:line="240" w:lineRule="auto"/>
+            <w:ind w:left="0" w:firstLine="0"/>
+            <w:rPr>
+              <w:rFonts w:ascii="Arial" w:cs="Arial" w:eastAsia="Arial" w:hAnsi="Arial"/>
+              <w:b w:val="1"/>
+              <w:i w:val="0"/>
+              <w:smallCaps w:val="0"/>
+              <w:strike w:val="0"/>
+              <w:color w:val="000000"/>
+              <w:sz w:val="22"/>
+              <w:szCs w:val="22"/>
+              <w:u w:val="none"/>
+              <w:shd w:fill="auto" w:val="clear"/>
+              <w:vertAlign w:val="baseline"/>
+            </w:rPr>
+          </w:pPr>
+          <w:hyperlink w:anchor="_8cake7f2lefb">
+            <w:r>
+              <w:rPr>
+                <w:rFonts w:ascii="Arial" w:cs="Arial" w:eastAsia="Arial" w:hAnsi="Arial"/>
+                <w:b w:val="1"/>
+                <w:i w:val="0"/>
+                <w:smallCaps w:val="0"/>
+                <w:strike w:val="0"/>
+                <w:color w:val="000000"/>
+                <w:sz w:val="22"/>
+                <w:szCs w:val="22"/>
+                <w:u w:val="none"/>
+                <w:shd w:fill="auto" w:val="clear"/>
+                <w:vertAlign w:val="baseline"/>
+                <w:rtl w:val="0"/>
+              </w:rPr>
+              <w:t xml:space="preserve">Registro de visita</w:t>
+            </w:r>
+          </w:hyperlink>
+          <w:r>
+            <w:rPr>
+              <w:rFonts w:ascii="Arial" w:cs="Arial" w:eastAsia="Arial" w:hAnsi="Arial"/>
+              <w:b w:val="1"/>
+              <w:i w:val="0"/>
+              <w:smallCaps w:val="0"/>
+              <w:strike w:val="0"/>
+              <w:color w:val="000000"/>
+              <w:sz w:val="22"/>
+              <w:szCs w:val="22"/>
+              <w:u w:val="none"/>
+              <w:shd w:fill="auto" w:val="clear"/>
+              <w:vertAlign w:val="baseline"/>
+              <w:rtl w:val="0"/>
+            </w:rPr>
+            <w:tab/>
+          </w:r>
+          <w:r>
+            <w:fldChar w:fldCharType="begin"/>
+            <w:instrText xml:space="preserve"> PAGEREF _8cake7f2lefb \h </w:instrText>
+            <w:fldChar w:fldCharType="separate"/>
+          </w:r>
+          <w:r>
+            <w:rPr>
+              <w:rFonts w:ascii="Arial" w:cs="Arial" w:eastAsia="Arial" w:hAnsi="Arial"/>
+              <w:b w:val="1"/>
+              <w:i w:val="0"/>
+              <w:smallCaps w:val="0"/>
+              <w:strike w:val="0"/>
+              <w:color w:val="000000"/>
+              <w:sz w:val="22"/>
+              <w:szCs w:val="22"/>
+              <w:u w:val="none"/>
+              <w:shd w:fill="auto" w:val="clear"/>
+              <w:vertAlign w:val="baseline"/>
+              <w:rtl w:val="0"/>
+            </w:rPr>
+            <w:t xml:space="preserve">9</w:t>
+          </w:r>
+          <w:r>
+            <w:fldChar w:fldCharType="end"/>
+          </w:r>
+          <w:r>
+            <w:rPr>
+              <w:rtl w:val="0"/>
+            </w:rPr>
+          </w:r>
+          <w:r>
+            <w:fldChar w:fldCharType="end"/>
+          </w:r>
+        </w:p>
+      </w:sdtContent>
+    </w:sdt>
+    <w:p>
+      <w:pPr>
         <w:rPr>
           <w:sz w:val="36"/>
           <w:szCs w:val="36"/>
@@ -49,31 +1039,89 @@
     </w:p>
     <w:p>
       <w:pPr>
-        <w:rPr>
-          <w:sz w:val="28"/>
-          <w:szCs w:val="28"/>
-        </w:rPr>
-      </w:pPr>
-      <w:r>
-        <w:rPr>
-          <w:sz w:val="28"/>
-          <w:szCs w:val="28"/>
+        <w:jc w:val="left"/>
+        <w:rPr>
+          <w:sz w:val="36"/>
+          <w:szCs w:val="36"/>
+        </w:rPr>
+      </w:pPr>
+      <w:r>
+        <w:rPr>
+          <w:rtl w:val="0"/>
+        </w:rPr>
+      </w:r>
+    </w:p>
+    <w:p>
+      <w:pPr>
+        <w:jc w:val="center"/>
+        <w:rPr>
+          <w:sz w:val="36"/>
+          <w:szCs w:val="36"/>
+        </w:rPr>
+      </w:pPr>
+      <w:r>
+        <w:rPr>
+          <w:rtl w:val="0"/>
+        </w:rPr>
+      </w:r>
+    </w:p>
+    <w:p>
+      <w:pPr>
+        <w:jc w:val="center"/>
+        <w:rPr>
+          <w:sz w:val="36"/>
+          <w:szCs w:val="36"/>
+        </w:rPr>
+      </w:pPr>
+      <w:r>
+        <w:rPr>
+          <w:rtl w:val="0"/>
+        </w:rPr>
+      </w:r>
+    </w:p>
+    <w:p>
+      <w:pPr>
+        <w:jc w:val="center"/>
+        <w:rPr>
+          <w:sz w:val="36"/>
+          <w:szCs w:val="36"/>
+        </w:rPr>
+      </w:pPr>
+      <w:r>
+        <w:rPr>
+          <w:rtl w:val="0"/>
+        </w:rPr>
+      </w:r>
+    </w:p>
+    <w:p>
+      <w:pPr>
+        <w:jc w:val="center"/>
+        <w:rPr>
+          <w:sz w:val="36"/>
+          <w:szCs w:val="36"/>
+        </w:rPr>
+      </w:pPr>
+      <w:r>
+        <w:br w:type="page"/>
+      </w:r>
+      <w:r>
+        <w:rPr>
+          <w:rtl w:val="0"/>
+        </w:rPr>
+      </w:r>
+    </w:p>
+    <w:p>
+      <w:pPr>
+        <w:pStyle w:val="Heading1"/>
+        <w:rPr/>
+      </w:pPr>
+      <w:bookmarkStart w:colFirst="0" w:colLast="0" w:name="_5o4iz4x32z8d" w:id="0"/>
+      <w:bookmarkEnd w:id="0"/>
+      <w:r>
+        <w:rPr>
           <w:rtl w:val="0"/>
         </w:rPr>
         <w:t xml:space="preserve">Registro de funcionario/paciente</w:t>
-      </w:r>
-    </w:p>
-    <w:p>
-      <w:pPr>
-        <w:rPr>
-          <w:sz w:val="28"/>
-          <w:szCs w:val="28"/>
-        </w:rPr>
-      </w:pPr>
-      <w:r>
-        <w:rPr>
-          <w:rtl w:val="0"/>
-        </w:rPr>
       </w:r>
     </w:p>
     <w:p>
@@ -83,35 +1131,33 @@
           <w:numId w:val="3"/>
         </w:numPr>
         <w:ind w:left="720" w:hanging="360"/>
-        <w:rPr>
-          <w:sz w:val="24"/>
-          <w:szCs w:val="24"/>
-          <w:u w:val="none"/>
-        </w:rPr>
-      </w:pPr>
-      <w:r>
-        <w:rPr>
-          <w:sz w:val="24"/>
-          <w:szCs w:val="24"/>
+        <w:rPr/>
+      </w:pPr>
+      <w:r>
+        <w:rPr>
           <w:rtl w:val="0"/>
         </w:rPr>
         <w:t xml:space="preserve">Ingresar con las credenciales de administrador.</w:t>
       </w:r>
-      <w:r>
-        <w:rPr>
-          <w:sz w:val="24"/>
-          <w:szCs w:val="24"/>
-        </w:rPr>
+    </w:p>
+    <w:p>
+      <w:pPr>
+        <w:ind w:left="720" w:firstLine="0"/>
+        <w:jc w:val="center"/>
+        <w:rPr/>
+      </w:pPr>
+      <w:r>
+        <w:rPr/>
         <w:drawing>
           <wp:inline distB="114300" distT="114300" distL="114300" distR="114300">
             <wp:extent cx="5734050" cy="3225800"/>
             <wp:effectExtent b="0" l="0" r="0" t="0"/>
-            <wp:docPr id="11" name="image6.png"/>
+            <wp:docPr id="12" name="image5.png"/>
             <a:graphic>
               <a:graphicData uri="http://schemas.openxmlformats.org/drawingml/2006/picture">
                 <pic:pic>
                   <pic:nvPicPr>
-                    <pic:cNvPr id="0" name="image6.png"/>
+                    <pic:cNvPr id="0" name="image5.png"/>
                     <pic:cNvPicPr preferRelativeResize="0"/>
                   </pic:nvPicPr>
                   <pic:blipFill>
@@ -137,19 +1183,83 @@
       </w:r>
       <w:r>
         <w:rPr>
-          <w:sz w:val="24"/>
-          <w:szCs w:val="24"/>
+          <w:rtl w:val="0"/>
+        </w:rPr>
+      </w:r>
+    </w:p>
+    <w:p>
+      <w:pPr>
+        <w:ind w:left="720" w:firstLine="0"/>
+        <w:jc w:val="center"/>
+        <w:rPr>
+          <w:sz w:val="18"/>
+          <w:szCs w:val="18"/>
+        </w:rPr>
+      </w:pPr>
+      <w:r>
+        <w:rPr>
+          <w:b w:val="1"/>
+          <w:sz w:val="18"/>
+          <w:szCs w:val="18"/>
+          <w:rtl w:val="0"/>
+        </w:rPr>
+        <w:t xml:space="preserve">Imagen 1:</w:t>
+      </w:r>
+      <w:r>
+        <w:rPr>
+          <w:sz w:val="18"/>
+          <w:szCs w:val="18"/>
+          <w:rtl w:val="0"/>
+        </w:rPr>
+        <w:t xml:space="preserve"> Página principal.</w:t>
+      </w:r>
+    </w:p>
+    <w:p>
+      <w:pPr>
+        <w:ind w:left="720" w:firstLine="0"/>
+        <w:jc w:val="center"/>
+        <w:rPr>
+          <w:sz w:val="18"/>
+          <w:szCs w:val="18"/>
+        </w:rPr>
+      </w:pPr>
+      <w:r>
+        <w:rPr>
+          <w:rtl w:val="0"/>
+        </w:rPr>
+      </w:r>
+    </w:p>
+    <w:p>
+      <w:pPr>
+        <w:numPr>
+          <w:ilvl w:val="0"/>
+          <w:numId w:val="3"/>
+        </w:numPr>
+        <w:ind w:left="720" w:hanging="360"/>
+        <w:jc w:val="center"/>
+        <w:rPr/>
+      </w:pPr>
+      <w:r>
+        <w:rPr>
+          <w:rtl w:val="0"/>
+        </w:rPr>
+        <w:t xml:space="preserve">Entrar a la pestaña de “Usuarios” dentro de la barra superior de la página web.</w:t>
+      </w:r>
+      <w:r>
+        <w:rPr>
+          <w:sz w:val="18"/>
+          <w:szCs w:val="18"/>
         </w:rPr>
         <w:drawing>
           <wp:inline distB="114300" distT="114300" distL="114300" distR="114300">
             <wp:extent cx="5734050" cy="3225800"/>
             <wp:effectExtent b="0" l="0" r="0" t="0"/>
-            <wp:docPr id="9" name="image2.png"/>
+            <wp:docPr id="10" name="image8.png"/>
             <a:graphic>
               <a:graphicData uri="http://schemas.openxmlformats.org/drawingml/2006/picture">
                 <pic:pic>
                   <pic:nvPicPr>
-                    <pic:cNvPr id="0" name="image2.png"/>
+                    <pic:cNvPr id="0" name="image8.png"/>
                     <pic:cNvPicPr preferRelativeResize="0"/>
                   </pic:nvPicPr>
                   <pic:blipFill>
@@ -175,6 +1285,29 @@
       </w:r>
       <w:r>
         <w:rPr>
+          <w:b w:val="1"/>
+          <w:sz w:val="18"/>
+          <w:szCs w:val="18"/>
+          <w:rtl w:val="0"/>
+        </w:rPr>
+        <w:t xml:space="preserve">Imagen 2:</w:t>
+      </w:r>
+      <w:r>
+        <w:rPr>
+          <w:sz w:val="18"/>
+          <w:szCs w:val="18"/>
+          <w:rtl w:val="0"/>
+        </w:rPr>
+        <w:t xml:space="preserve"> Login.</w:t>
+      </w:r>
+    </w:p>
+    <w:p>
+      <w:pPr>
+        <w:ind w:left="720" w:firstLine="0"/>
+        <w:rPr/>
+      </w:pPr>
+      <w:r>
+        <w:rPr>
           <w:rtl w:val="0"/>
         </w:rPr>
       </w:r>
@@ -198,28 +1331,6 @@
           <w:szCs w:val="24"/>
           <w:rtl w:val="0"/>
         </w:rPr>
-        <w:t xml:space="preserve">Entrar a la pestaña de “Usuarios” dentro de la barra superior de la página web.</w:t>
-      </w:r>
-    </w:p>
-    <w:p>
-      <w:pPr>
-        <w:numPr>
-          <w:ilvl w:val="0"/>
-          <w:numId w:val="3"/>
-        </w:numPr>
-        <w:ind w:left="720" w:hanging="360"/>
-        <w:rPr>
-          <w:sz w:val="24"/>
-          <w:szCs w:val="24"/>
-          <w:u w:val="none"/>
-        </w:rPr>
-      </w:pPr>
-      <w:r>
-        <w:rPr>
-          <w:sz w:val="24"/>
-          <w:szCs w:val="24"/>
-          <w:rtl w:val="0"/>
-        </w:rPr>
         <w:t xml:space="preserve">Seleccionar “Registro de Funcionario” o “Registro de Paciente” según lo deseado.</w:t>
       </w:r>
       <w:r>
@@ -231,12 +1342,12 @@
           <wp:inline distB="114300" distT="114300" distL="114300" distR="114300">
             <wp:extent cx="5734050" cy="3225800"/>
             <wp:effectExtent b="0" l="0" r="0" t="0"/>
-            <wp:docPr id="8" name="image11.png"/>
+            <wp:docPr id="9" name="image3.png"/>
             <a:graphic>
               <a:graphicData uri="http://schemas.openxmlformats.org/drawingml/2006/picture">
                 <pic:pic>
                   <pic:nvPicPr>
-                    <pic:cNvPr id="0" name="image11.png"/>
+                    <pic:cNvPr id="0" name="image3.png"/>
                     <pic:cNvPicPr preferRelativeResize="0"/>
                   </pic:nvPicPr>
                   <pic:blipFill>
@@ -268,6 +1379,56 @@
     </w:p>
     <w:p>
       <w:pPr>
+        <w:ind w:left="720" w:firstLine="0"/>
+        <w:jc w:val="center"/>
+        <w:rPr>
+          <w:sz w:val="18"/>
+          <w:szCs w:val="18"/>
+        </w:rPr>
+      </w:pPr>
+      <w:r>
+        <w:rPr>
+          <w:b w:val="1"/>
+          <w:sz w:val="18"/>
+          <w:szCs w:val="18"/>
+          <w:rtl w:val="0"/>
+        </w:rPr>
+        <w:t xml:space="preserve">Imagen 3:</w:t>
+      </w:r>
+      <w:r>
+        <w:rPr>
+          <w:sz w:val="18"/>
+          <w:szCs w:val="18"/>
+          <w:rtl w:val="0"/>
+        </w:rPr>
+        <w:t xml:space="preserve"> Tipo de registro</w:t>
+      </w:r>
+      <w:r>
+        <w:rPr>
+          <w:sz w:val="18"/>
+          <w:szCs w:val="18"/>
+          <w:rtl w:val="0"/>
+        </w:rPr>
+        <w:t xml:space="preserve">.</w:t>
+      </w:r>
+    </w:p>
+    <w:p>
+      <w:pPr>
+        <w:ind w:left="720" w:firstLine="0"/>
+        <w:jc w:val="center"/>
+        <w:rPr>
+          <w:sz w:val="24"/>
+          <w:szCs w:val="24"/>
+        </w:rPr>
+      </w:pPr>
+      <w:r>
+        <w:rPr>
+          <w:rtl w:val="0"/>
+        </w:rPr>
+      </w:r>
+    </w:p>
+    <w:p>
+      <w:pPr>
         <w:numPr>
           <w:ilvl w:val="0"/>
           <w:numId w:val="3"/>
@@ -305,12 +1466,12 @@
           <wp:inline distB="114300" distT="114300" distL="114300" distR="114300">
             <wp:extent cx="5734050" cy="3225800"/>
             <wp:effectExtent b="0" l="0" r="0" t="0"/>
-            <wp:docPr id="7" name="image1.png"/>
+            <wp:docPr id="8" name="image9.png"/>
             <a:graphic>
               <a:graphicData uri="http://schemas.openxmlformats.org/drawingml/2006/picture">
                 <pic:pic>
                   <pic:nvPicPr>
-                    <pic:cNvPr id="0" name="image1.png"/>
+                    <pic:cNvPr id="0" name="image9.png"/>
                     <pic:cNvPicPr preferRelativeResize="0"/>
                   </pic:nvPicPr>
                   <pic:blipFill>
@@ -342,6 +1503,48 @@
     </w:p>
     <w:p>
       <w:pPr>
+        <w:ind w:left="720" w:firstLine="0"/>
+        <w:jc w:val="center"/>
+        <w:rPr>
+          <w:sz w:val="18"/>
+          <w:szCs w:val="18"/>
+        </w:rPr>
+      </w:pPr>
+      <w:r>
+        <w:rPr>
+          <w:b w:val="1"/>
+          <w:sz w:val="18"/>
+          <w:szCs w:val="18"/>
+          <w:rtl w:val="0"/>
+        </w:rPr>
+        <w:t xml:space="preserve">Imagen 4:</w:t>
+      </w:r>
+      <w:r>
+        <w:rPr>
+          <w:sz w:val="18"/>
+          <w:szCs w:val="18"/>
+          <w:rtl w:val="0"/>
+        </w:rPr>
+        <w:t xml:space="preserve"> Registro.</w:t>
+      </w:r>
+    </w:p>
+    <w:p>
+      <w:pPr>
+        <w:ind w:left="720" w:firstLine="0"/>
+        <w:jc w:val="center"/>
+        <w:rPr>
+          <w:sz w:val="24"/>
+          <w:szCs w:val="24"/>
+        </w:rPr>
+      </w:pPr>
+      <w:r>
+        <w:rPr>
+          <w:rtl w:val="0"/>
+        </w:rPr>
+      </w:r>
+    </w:p>
+    <w:p>
+      <w:pPr>
         <w:numPr>
           <w:ilvl w:val="0"/>
           <w:numId w:val="3"/>
@@ -442,15 +1645,13 @@
     </w:p>
     <w:p>
       <w:pPr>
-        <w:rPr>
-          <w:sz w:val="28"/>
-          <w:szCs w:val="28"/>
-        </w:rPr>
-      </w:pPr>
-      <w:r>
-        <w:rPr>
-          <w:sz w:val="28"/>
-          <w:szCs w:val="28"/>
+        <w:pStyle w:val="Heading1"/>
+        <w:rPr/>
+      </w:pPr>
+      <w:bookmarkStart w:colFirst="0" w:colLast="0" w:name="_pb6kc4k5gdgs" w:id="1"/>
+      <w:bookmarkEnd w:id="1"/>
+      <w:r>
+        <w:rPr>
           <w:rtl w:val="0"/>
         </w:rPr>
         <w:t xml:space="preserve">Visualización mapa de ruta</w:t>
@@ -508,12 +1709,12 @@
           <wp:inline distB="114300" distT="114300" distL="114300" distR="114300">
             <wp:extent cx="5734050" cy="3225800"/>
             <wp:effectExtent b="0" l="0" r="0" t="0"/>
-            <wp:docPr id="4" name="image13.png"/>
+            <wp:docPr id="5" name="image14.png"/>
             <a:graphic>
               <a:graphicData uri="http://schemas.openxmlformats.org/drawingml/2006/picture">
                 <pic:pic>
                   <pic:nvPicPr>
-                    <pic:cNvPr id="0" name="image13.png"/>
+                    <pic:cNvPr id="0" name="image14.png"/>
                     <pic:cNvPicPr preferRelativeResize="0"/>
                   </pic:nvPicPr>
                   <pic:blipFill>
@@ -545,262 +1746,296 @@
     </w:p>
     <w:p>
       <w:pPr>
-        <w:rPr>
-          <w:sz w:val="24"/>
-          <w:szCs w:val="24"/>
-        </w:rPr>
-      </w:pPr>
-      <w:r>
-        <w:rPr>
-          <w:rtl w:val="0"/>
-        </w:rPr>
-      </w:r>
-    </w:p>
-    <w:p>
-      <w:pPr>
-        <w:rPr>
-          <w:sz w:val="28"/>
-          <w:szCs w:val="28"/>
-        </w:rPr>
-      </w:pPr>
-      <w:r>
-        <w:rPr>
-          <w:rtl w:val="0"/>
-        </w:rPr>
-      </w:r>
-    </w:p>
-    <w:p>
-      <w:pPr>
-        <w:rPr>
-          <w:sz w:val="28"/>
-          <w:szCs w:val="28"/>
-        </w:rPr>
-      </w:pPr>
-      <w:r>
-        <w:rPr>
-          <w:rtl w:val="0"/>
-        </w:rPr>
-      </w:r>
-    </w:p>
-    <w:p>
-      <w:pPr>
-        <w:rPr>
-          <w:sz w:val="28"/>
-          <w:szCs w:val="28"/>
-        </w:rPr>
-      </w:pPr>
-      <w:r>
-        <w:rPr>
-          <w:rtl w:val="0"/>
-        </w:rPr>
-      </w:r>
-    </w:p>
-    <w:p>
-      <w:pPr>
-        <w:rPr>
-          <w:sz w:val="28"/>
-          <w:szCs w:val="28"/>
-        </w:rPr>
-      </w:pPr>
-      <w:r>
-        <w:rPr>
-          <w:rtl w:val="0"/>
-        </w:rPr>
-      </w:r>
-    </w:p>
-    <w:p>
-      <w:pPr>
-        <w:rPr>
-          <w:sz w:val="28"/>
-          <w:szCs w:val="28"/>
-        </w:rPr>
-      </w:pPr>
-      <w:r>
-        <w:rPr>
-          <w:rtl w:val="0"/>
-        </w:rPr>
-      </w:r>
-    </w:p>
-    <w:p>
-      <w:pPr>
-        <w:rPr>
-          <w:sz w:val="28"/>
-          <w:szCs w:val="28"/>
-        </w:rPr>
-      </w:pPr>
-      <w:r>
-        <w:rPr>
-          <w:rtl w:val="0"/>
-        </w:rPr>
-      </w:r>
-    </w:p>
-    <w:p>
-      <w:pPr>
-        <w:rPr>
-          <w:sz w:val="28"/>
-          <w:szCs w:val="28"/>
-        </w:rPr>
-      </w:pPr>
-      <w:r>
-        <w:rPr>
-          <w:rtl w:val="0"/>
-        </w:rPr>
-      </w:r>
-    </w:p>
-    <w:p>
-      <w:pPr>
-        <w:rPr>
-          <w:sz w:val="28"/>
-          <w:szCs w:val="28"/>
-        </w:rPr>
-      </w:pPr>
-      <w:r>
-        <w:rPr>
-          <w:rtl w:val="0"/>
-        </w:rPr>
-      </w:r>
-    </w:p>
-    <w:p>
-      <w:pPr>
-        <w:rPr>
-          <w:sz w:val="28"/>
-          <w:szCs w:val="28"/>
-        </w:rPr>
-      </w:pPr>
-      <w:r>
-        <w:rPr>
-          <w:rtl w:val="0"/>
-        </w:rPr>
-      </w:r>
-    </w:p>
-    <w:p>
-      <w:pPr>
-        <w:rPr>
-          <w:sz w:val="28"/>
-          <w:szCs w:val="28"/>
-        </w:rPr>
-      </w:pPr>
-      <w:r>
-        <w:rPr>
-          <w:rtl w:val="0"/>
-        </w:rPr>
-      </w:r>
-    </w:p>
-    <w:p>
-      <w:pPr>
-        <w:rPr>
-          <w:sz w:val="28"/>
-          <w:szCs w:val="28"/>
-        </w:rPr>
-      </w:pPr>
-      <w:r>
-        <w:rPr>
-          <w:rtl w:val="0"/>
-        </w:rPr>
-      </w:r>
-    </w:p>
-    <w:p>
-      <w:pPr>
-        <w:rPr>
-          <w:sz w:val="28"/>
-          <w:szCs w:val="28"/>
-        </w:rPr>
-      </w:pPr>
-      <w:r>
-        <w:rPr>
-          <w:rtl w:val="0"/>
-        </w:rPr>
-      </w:r>
-    </w:p>
-    <w:p>
-      <w:pPr>
-        <w:rPr>
-          <w:sz w:val="28"/>
-          <w:szCs w:val="28"/>
-        </w:rPr>
-      </w:pPr>
-      <w:r>
-        <w:rPr>
-          <w:rtl w:val="0"/>
-        </w:rPr>
-      </w:r>
-    </w:p>
-    <w:p>
-      <w:pPr>
-        <w:rPr>
-          <w:sz w:val="28"/>
-          <w:szCs w:val="28"/>
-        </w:rPr>
-      </w:pPr>
-      <w:r>
-        <w:rPr>
-          <w:rtl w:val="0"/>
-        </w:rPr>
-      </w:r>
-    </w:p>
-    <w:p>
-      <w:pPr>
-        <w:rPr>
-          <w:sz w:val="28"/>
-          <w:szCs w:val="28"/>
-        </w:rPr>
-      </w:pPr>
-      <w:r>
-        <w:rPr>
-          <w:rtl w:val="0"/>
-        </w:rPr>
-      </w:r>
-    </w:p>
-    <w:p>
-      <w:pPr>
-        <w:rPr>
-          <w:sz w:val="28"/>
-          <w:szCs w:val="28"/>
-        </w:rPr>
-      </w:pPr>
-      <w:r>
-        <w:rPr>
-          <w:rtl w:val="0"/>
-        </w:rPr>
-      </w:r>
-    </w:p>
-    <w:p>
-      <w:pPr>
-        <w:rPr>
-          <w:sz w:val="28"/>
-          <w:szCs w:val="28"/>
-        </w:rPr>
-      </w:pPr>
-      <w:r>
-        <w:rPr>
-          <w:rtl w:val="0"/>
-        </w:rPr>
-      </w:r>
-    </w:p>
-    <w:p>
-      <w:pPr>
-        <w:rPr>
-          <w:sz w:val="28"/>
-          <w:szCs w:val="28"/>
-        </w:rPr>
-      </w:pPr>
-      <w:r>
-        <w:rPr>
-          <w:rtl w:val="0"/>
-        </w:rPr>
-      </w:r>
-    </w:p>
-    <w:p>
-      <w:pPr>
-        <w:rPr>
-          <w:sz w:val="28"/>
-          <w:szCs w:val="28"/>
-        </w:rPr>
-      </w:pPr>
-      <w:r>
-        <w:rPr>
-          <w:sz w:val="28"/>
-          <w:szCs w:val="28"/>
+        <w:ind w:left="720" w:firstLine="0"/>
+        <w:jc w:val="center"/>
+        <w:rPr>
+          <w:sz w:val="18"/>
+          <w:szCs w:val="18"/>
+        </w:rPr>
+      </w:pPr>
+      <w:r>
+        <w:rPr>
+          <w:b w:val="1"/>
+          <w:sz w:val="18"/>
+          <w:szCs w:val="18"/>
+          <w:rtl w:val="0"/>
+        </w:rPr>
+        <w:t xml:space="preserve">Imagen 5: </w:t>
+      </w:r>
+      <w:r>
+        <w:rPr>
+          <w:sz w:val="18"/>
+          <w:szCs w:val="18"/>
+          <w:rtl w:val="0"/>
+        </w:rPr>
+        <w:t xml:space="preserve">Mapa desplegado</w:t>
+      </w:r>
+      <w:r>
+        <w:rPr>
+          <w:sz w:val="18"/>
+          <w:szCs w:val="18"/>
+          <w:rtl w:val="0"/>
+        </w:rPr>
+        <w:t xml:space="preserve"> .</w:t>
+      </w:r>
+    </w:p>
+    <w:p>
+      <w:pPr>
+        <w:jc w:val="center"/>
+        <w:rPr>
+          <w:sz w:val="24"/>
+          <w:szCs w:val="24"/>
+        </w:rPr>
+      </w:pPr>
+      <w:r>
+        <w:rPr>
+          <w:rtl w:val="0"/>
+        </w:rPr>
+      </w:r>
+    </w:p>
+    <w:p>
+      <w:pPr>
+        <w:rPr>
+          <w:sz w:val="28"/>
+          <w:szCs w:val="28"/>
+        </w:rPr>
+      </w:pPr>
+      <w:r>
+        <w:rPr>
+          <w:rtl w:val="0"/>
+        </w:rPr>
+      </w:r>
+    </w:p>
+    <w:p>
+      <w:pPr>
+        <w:rPr>
+          <w:sz w:val="28"/>
+          <w:szCs w:val="28"/>
+        </w:rPr>
+      </w:pPr>
+      <w:r>
+        <w:rPr>
+          <w:rtl w:val="0"/>
+        </w:rPr>
+      </w:r>
+    </w:p>
+    <w:p>
+      <w:pPr>
+        <w:rPr>
+          <w:sz w:val="28"/>
+          <w:szCs w:val="28"/>
+        </w:rPr>
+      </w:pPr>
+      <w:r>
+        <w:rPr>
+          <w:rtl w:val="0"/>
+        </w:rPr>
+      </w:r>
+    </w:p>
+    <w:p>
+      <w:pPr>
+        <w:rPr>
+          <w:sz w:val="28"/>
+          <w:szCs w:val="28"/>
+        </w:rPr>
+      </w:pPr>
+      <w:r>
+        <w:rPr>
+          <w:rtl w:val="0"/>
+        </w:rPr>
+      </w:r>
+    </w:p>
+    <w:p>
+      <w:pPr>
+        <w:rPr>
+          <w:sz w:val="28"/>
+          <w:szCs w:val="28"/>
+        </w:rPr>
+      </w:pPr>
+      <w:r>
+        <w:rPr>
+          <w:rtl w:val="0"/>
+        </w:rPr>
+      </w:r>
+    </w:p>
+    <w:p>
+      <w:pPr>
+        <w:rPr>
+          <w:sz w:val="28"/>
+          <w:szCs w:val="28"/>
+        </w:rPr>
+      </w:pPr>
+      <w:r>
+        <w:rPr>
+          <w:rtl w:val="0"/>
+        </w:rPr>
+      </w:r>
+    </w:p>
+    <w:p>
+      <w:pPr>
+        <w:rPr>
+          <w:sz w:val="28"/>
+          <w:szCs w:val="28"/>
+        </w:rPr>
+      </w:pPr>
+      <w:r>
+        <w:rPr>
+          <w:rtl w:val="0"/>
+        </w:rPr>
+      </w:r>
+    </w:p>
+    <w:p>
+      <w:pPr>
+        <w:rPr>
+          <w:sz w:val="28"/>
+          <w:szCs w:val="28"/>
+        </w:rPr>
+      </w:pPr>
+      <w:r>
+        <w:rPr>
+          <w:rtl w:val="0"/>
+        </w:rPr>
+      </w:r>
+    </w:p>
+    <w:p>
+      <w:pPr>
+        <w:rPr>
+          <w:sz w:val="28"/>
+          <w:szCs w:val="28"/>
+        </w:rPr>
+      </w:pPr>
+      <w:r>
+        <w:rPr>
+          <w:rtl w:val="0"/>
+        </w:rPr>
+      </w:r>
+    </w:p>
+    <w:p>
+      <w:pPr>
+        <w:rPr>
+          <w:sz w:val="28"/>
+          <w:szCs w:val="28"/>
+        </w:rPr>
+      </w:pPr>
+      <w:r>
+        <w:rPr>
+          <w:rtl w:val="0"/>
+        </w:rPr>
+      </w:r>
+    </w:p>
+    <w:p>
+      <w:pPr>
+        <w:rPr>
+          <w:sz w:val="28"/>
+          <w:szCs w:val="28"/>
+        </w:rPr>
+      </w:pPr>
+      <w:r>
+        <w:rPr>
+          <w:rtl w:val="0"/>
+        </w:rPr>
+      </w:r>
+    </w:p>
+    <w:p>
+      <w:pPr>
+        <w:rPr>
+          <w:sz w:val="28"/>
+          <w:szCs w:val="28"/>
+        </w:rPr>
+      </w:pPr>
+      <w:r>
+        <w:rPr>
+          <w:rtl w:val="0"/>
+        </w:rPr>
+      </w:r>
+    </w:p>
+    <w:p>
+      <w:pPr>
+        <w:rPr>
+          <w:sz w:val="28"/>
+          <w:szCs w:val="28"/>
+        </w:rPr>
+      </w:pPr>
+      <w:r>
+        <w:rPr>
+          <w:rtl w:val="0"/>
+        </w:rPr>
+      </w:r>
+    </w:p>
+    <w:p>
+      <w:pPr>
+        <w:rPr>
+          <w:sz w:val="28"/>
+          <w:szCs w:val="28"/>
+        </w:rPr>
+      </w:pPr>
+      <w:r>
+        <w:rPr>
+          <w:rtl w:val="0"/>
+        </w:rPr>
+      </w:r>
+    </w:p>
+    <w:p>
+      <w:pPr>
+        <w:rPr>
+          <w:sz w:val="28"/>
+          <w:szCs w:val="28"/>
+        </w:rPr>
+      </w:pPr>
+      <w:r>
+        <w:rPr>
+          <w:rtl w:val="0"/>
+        </w:rPr>
+      </w:r>
+    </w:p>
+    <w:p>
+      <w:pPr>
+        <w:rPr>
+          <w:sz w:val="28"/>
+          <w:szCs w:val="28"/>
+        </w:rPr>
+      </w:pPr>
+      <w:r>
+        <w:rPr>
+          <w:rtl w:val="0"/>
+        </w:rPr>
+      </w:r>
+    </w:p>
+    <w:p>
+      <w:pPr>
+        <w:rPr>
+          <w:sz w:val="28"/>
+          <w:szCs w:val="28"/>
+        </w:rPr>
+      </w:pPr>
+      <w:r>
+        <w:rPr>
+          <w:rtl w:val="0"/>
+        </w:rPr>
+      </w:r>
+    </w:p>
+    <w:p>
+      <w:pPr>
+        <w:rPr>
+          <w:sz w:val="28"/>
+          <w:szCs w:val="28"/>
+        </w:rPr>
+      </w:pPr>
+      <w:r>
+        <w:rPr>
+          <w:rtl w:val="0"/>
+        </w:rPr>
+      </w:r>
+    </w:p>
+    <w:p>
+      <w:pPr>
+        <w:pStyle w:val="Heading1"/>
+        <w:rPr/>
+      </w:pPr>
+      <w:bookmarkStart w:colFirst="0" w:colLast="0" w:name="_ma9e8ehuzdiv" w:id="2"/>
+      <w:bookmarkEnd w:id="2"/>
+      <w:r>
+        <w:rPr>
           <w:rtl w:val="0"/>
         </w:rPr>
         <w:t xml:space="preserve">Generar Reportes</w:t>
@@ -835,12 +2070,12 @@
           <wp:inline distB="114300" distT="114300" distL="114300" distR="114300">
             <wp:extent cx="5734050" cy="3225800"/>
             <wp:effectExtent b="0" l="0" r="0" t="0"/>
-            <wp:docPr id="6" name="image10.png"/>
+            <wp:docPr id="7" name="image12.png"/>
             <a:graphic>
               <a:graphicData uri="http://schemas.openxmlformats.org/drawingml/2006/picture">
                 <pic:pic>
                   <pic:nvPicPr>
-                    <pic:cNvPr id="0" name="image10.png"/>
+                    <pic:cNvPr id="0" name="image12.png"/>
                     <pic:cNvPicPr preferRelativeResize="0"/>
                   </pic:nvPicPr>
                   <pic:blipFill>
@@ -872,6 +2107,48 @@
     </w:p>
     <w:p>
       <w:pPr>
+        <w:ind w:left="720" w:firstLine="0"/>
+        <w:jc w:val="center"/>
+        <w:rPr>
+          <w:sz w:val="18"/>
+          <w:szCs w:val="18"/>
+        </w:rPr>
+      </w:pPr>
+      <w:r>
+        <w:rPr>
+          <w:b w:val="1"/>
+          <w:sz w:val="18"/>
+          <w:szCs w:val="18"/>
+          <w:rtl w:val="0"/>
+        </w:rPr>
+        <w:t xml:space="preserve">Imagen 6:</w:t>
+      </w:r>
+      <w:r>
+        <w:rPr>
+          <w:sz w:val="18"/>
+          <w:szCs w:val="18"/>
+          <w:rtl w:val="0"/>
+        </w:rPr>
+        <w:t xml:space="preserve"> Página reportes.</w:t>
+      </w:r>
+    </w:p>
+    <w:p>
+      <w:pPr>
+        <w:ind w:left="720" w:firstLine="0"/>
+        <w:jc w:val="center"/>
+        <w:rPr>
+          <w:sz w:val="24"/>
+          <w:szCs w:val="24"/>
+        </w:rPr>
+      </w:pPr>
+      <w:r>
+        <w:rPr>
+          <w:rtl w:val="0"/>
+        </w:rPr>
+      </w:r>
+    </w:p>
+    <w:p>
+      <w:pPr>
         <w:numPr>
           <w:ilvl w:val="0"/>
           <w:numId w:val="1"/>
@@ -900,12 +2177,12 @@
           <wp:inline distB="114300" distT="114300" distL="114300" distR="114300">
             <wp:extent cx="5734050" cy="3225800"/>
             <wp:effectExtent b="0" l="0" r="0" t="0"/>
-            <wp:docPr id="3" name="image12.png"/>
+            <wp:docPr id="4" name="image13.png"/>
             <a:graphic>
               <a:graphicData uri="http://schemas.openxmlformats.org/drawingml/2006/picture">
                 <pic:pic>
                   <pic:nvPicPr>
-                    <pic:cNvPr id="0" name="image12.png"/>
+                    <pic:cNvPr id="0" name="image13.png"/>
                     <pic:cNvPicPr preferRelativeResize="0"/>
                   </pic:nvPicPr>
                   <pic:blipFill>
@@ -937,6 +2214,48 @@
     </w:p>
     <w:p>
       <w:pPr>
+        <w:ind w:left="720" w:firstLine="0"/>
+        <w:jc w:val="center"/>
+        <w:rPr>
+          <w:sz w:val="18"/>
+          <w:szCs w:val="18"/>
+        </w:rPr>
+      </w:pPr>
+      <w:r>
+        <w:rPr>
+          <w:b w:val="1"/>
+          <w:sz w:val="18"/>
+          <w:szCs w:val="18"/>
+          <w:rtl w:val="0"/>
+        </w:rPr>
+        <w:t xml:space="preserve">Imagen 7:</w:t>
+      </w:r>
+      <w:r>
+        <w:rPr>
+          <w:sz w:val="18"/>
+          <w:szCs w:val="18"/>
+          <w:rtl w:val="0"/>
+        </w:rPr>
+        <w:t xml:space="preserve"> Selección de paciente en reportes.</w:t>
+      </w:r>
+    </w:p>
+    <w:p>
+      <w:pPr>
+        <w:ind w:left="720" w:firstLine="0"/>
+        <w:jc w:val="center"/>
+        <w:rPr>
+          <w:sz w:val="24"/>
+          <w:szCs w:val="24"/>
+        </w:rPr>
+      </w:pPr>
+      <w:r>
+        <w:rPr>
+          <w:rtl w:val="0"/>
+        </w:rPr>
+      </w:r>
+    </w:p>
+    <w:p>
+      <w:pPr>
         <w:numPr>
           <w:ilvl w:val="0"/>
           <w:numId w:val="1"/>
@@ -965,12 +2284,12 @@
           <wp:inline distB="114300" distT="114300" distL="114300" distR="114300">
             <wp:extent cx="5734050" cy="3225800"/>
             <wp:effectExtent b="0" l="0" r="0" t="0"/>
-            <wp:docPr id="1" name="image3.png"/>
+            <wp:docPr id="1" name="image7.png"/>
             <a:graphic>
               <a:graphicData uri="http://schemas.openxmlformats.org/drawingml/2006/picture">
                 <pic:pic>
                   <pic:nvPicPr>
-                    <pic:cNvPr id="0" name="image3.png"/>
+                    <pic:cNvPr id="0" name="image7.png"/>
                     <pic:cNvPicPr preferRelativeResize="0"/>
                   </pic:nvPicPr>
                   <pic:blipFill>
@@ -1002,6 +2321,48 @@
     </w:p>
     <w:p>
       <w:pPr>
+        <w:ind w:left="720" w:firstLine="0"/>
+        <w:jc w:val="center"/>
+        <w:rPr>
+          <w:sz w:val="18"/>
+          <w:szCs w:val="18"/>
+        </w:rPr>
+      </w:pPr>
+      <w:r>
+        <w:rPr>
+          <w:b w:val="1"/>
+          <w:sz w:val="18"/>
+          <w:szCs w:val="18"/>
+          <w:rtl w:val="0"/>
+        </w:rPr>
+        <w:t xml:space="preserve">Imagen 8:</w:t>
+      </w:r>
+      <w:r>
+        <w:rPr>
+          <w:sz w:val="18"/>
+          <w:szCs w:val="18"/>
+          <w:rtl w:val="0"/>
+        </w:rPr>
+        <w:t xml:space="preserve"> TextBox de reportes.</w:t>
+      </w:r>
+    </w:p>
+    <w:p>
+      <w:pPr>
+        <w:ind w:left="720" w:firstLine="0"/>
+        <w:jc w:val="center"/>
+        <w:rPr>
+          <w:sz w:val="24"/>
+          <w:szCs w:val="24"/>
+        </w:rPr>
+      </w:pPr>
+      <w:r>
+        <w:rPr>
+          <w:rtl w:val="0"/>
+        </w:rPr>
+      </w:r>
+    </w:p>
+    <w:p>
+      <w:pPr>
         <w:numPr>
           <w:ilvl w:val="0"/>
           <w:numId w:val="1"/>
@@ -1030,12 +2391,12 @@
           <wp:inline distB="114300" distT="114300" distL="114300" distR="114300">
             <wp:extent cx="5734050" cy="3225800"/>
             <wp:effectExtent b="0" l="0" r="0" t="0"/>
-            <wp:docPr id="13" name="image9.png"/>
+            <wp:docPr id="14" name="image10.png"/>
             <a:graphic>
               <a:graphicData uri="http://schemas.openxmlformats.org/drawingml/2006/picture">
                 <pic:pic>
                   <pic:nvPicPr>
-                    <pic:cNvPr id="0" name="image9.png"/>
+                    <pic:cNvPr id="0" name="image10.png"/>
                     <pic:cNvPicPr preferRelativeResize="0"/>
                   </pic:nvPicPr>
                   <pic:blipFill>
@@ -1067,93 +2428,133 @@
     </w:p>
     <w:p>
       <w:pPr>
-        <w:rPr>
-          <w:sz w:val="24"/>
-          <w:szCs w:val="24"/>
-        </w:rPr>
-      </w:pPr>
-      <w:r>
-        <w:rPr>
-          <w:rtl w:val="0"/>
-        </w:rPr>
-      </w:r>
-    </w:p>
-    <w:p>
-      <w:pPr>
-        <w:rPr>
-          <w:sz w:val="28"/>
-          <w:szCs w:val="28"/>
-        </w:rPr>
-      </w:pPr>
-      <w:r>
-        <w:rPr>
-          <w:rtl w:val="0"/>
-        </w:rPr>
-      </w:r>
-    </w:p>
-    <w:p>
-      <w:pPr>
-        <w:rPr>
-          <w:sz w:val="28"/>
-          <w:szCs w:val="28"/>
-        </w:rPr>
-      </w:pPr>
-      <w:r>
-        <w:rPr>
-          <w:rtl w:val="0"/>
-        </w:rPr>
-      </w:r>
-    </w:p>
-    <w:p>
-      <w:pPr>
-        <w:rPr>
-          <w:sz w:val="28"/>
-          <w:szCs w:val="28"/>
-        </w:rPr>
-      </w:pPr>
-      <w:r>
-        <w:rPr>
-          <w:rtl w:val="0"/>
-        </w:rPr>
-      </w:r>
-    </w:p>
-    <w:p>
-      <w:pPr>
-        <w:rPr>
-          <w:sz w:val="28"/>
-          <w:szCs w:val="28"/>
-        </w:rPr>
-      </w:pPr>
-      <w:r>
-        <w:rPr>
-          <w:rtl w:val="0"/>
-        </w:rPr>
-      </w:r>
-    </w:p>
-    <w:p>
-      <w:pPr>
-        <w:rPr>
-          <w:sz w:val="28"/>
-          <w:szCs w:val="28"/>
-        </w:rPr>
-      </w:pPr>
-      <w:r>
-        <w:rPr>
-          <w:rtl w:val="0"/>
-        </w:rPr>
-      </w:r>
-    </w:p>
-    <w:p>
-      <w:pPr>
-        <w:rPr>
-          <w:sz w:val="28"/>
-          <w:szCs w:val="28"/>
-        </w:rPr>
-      </w:pPr>
-      <w:r>
-        <w:rPr>
-          <w:sz w:val="28"/>
-          <w:szCs w:val="28"/>
+        <w:ind w:left="720" w:firstLine="0"/>
+        <w:jc w:val="center"/>
+        <w:rPr>
+          <w:sz w:val="18"/>
+          <w:szCs w:val="18"/>
+        </w:rPr>
+      </w:pPr>
+      <w:r>
+        <w:rPr>
+          <w:b w:val="1"/>
+          <w:sz w:val="18"/>
+          <w:szCs w:val="18"/>
+          <w:rtl w:val="0"/>
+        </w:rPr>
+        <w:t xml:space="preserve">Imagen 9:</w:t>
+      </w:r>
+      <w:r>
+        <w:rPr>
+          <w:sz w:val="18"/>
+          <w:szCs w:val="18"/>
+          <w:rtl w:val="0"/>
+        </w:rPr>
+        <w:t xml:space="preserve"> Mensaje de reporte guardado.</w:t>
+      </w:r>
+    </w:p>
+    <w:p>
+      <w:pPr>
+        <w:ind w:left="720" w:firstLine="0"/>
+        <w:jc w:val="center"/>
+        <w:rPr>
+          <w:sz w:val="24"/>
+          <w:szCs w:val="24"/>
+        </w:rPr>
+      </w:pPr>
+      <w:r>
+        <w:rPr>
+          <w:rtl w:val="0"/>
+        </w:rPr>
+      </w:r>
+    </w:p>
+    <w:p>
+      <w:pPr>
+        <w:rPr>
+          <w:sz w:val="24"/>
+          <w:szCs w:val="24"/>
+        </w:rPr>
+      </w:pPr>
+      <w:r>
+        <w:rPr>
+          <w:rtl w:val="0"/>
+        </w:rPr>
+      </w:r>
+    </w:p>
+    <w:p>
+      <w:pPr>
+        <w:rPr>
+          <w:sz w:val="28"/>
+          <w:szCs w:val="28"/>
+        </w:rPr>
+      </w:pPr>
+      <w:r>
+        <w:rPr>
+          <w:rtl w:val="0"/>
+        </w:rPr>
+      </w:r>
+    </w:p>
+    <w:p>
+      <w:pPr>
+        <w:rPr>
+          <w:sz w:val="28"/>
+          <w:szCs w:val="28"/>
+        </w:rPr>
+      </w:pPr>
+      <w:r>
+        <w:rPr>
+          <w:rtl w:val="0"/>
+        </w:rPr>
+      </w:r>
+    </w:p>
+    <w:p>
+      <w:pPr>
+        <w:rPr>
+          <w:sz w:val="28"/>
+          <w:szCs w:val="28"/>
+        </w:rPr>
+      </w:pPr>
+      <w:r>
+        <w:rPr>
+          <w:rtl w:val="0"/>
+        </w:rPr>
+      </w:r>
+    </w:p>
+    <w:p>
+      <w:pPr>
+        <w:rPr>
+          <w:sz w:val="28"/>
+          <w:szCs w:val="28"/>
+        </w:rPr>
+      </w:pPr>
+      <w:r>
+        <w:rPr>
+          <w:rtl w:val="0"/>
+        </w:rPr>
+      </w:r>
+    </w:p>
+    <w:p>
+      <w:pPr>
+        <w:rPr>
+          <w:sz w:val="28"/>
+          <w:szCs w:val="28"/>
+        </w:rPr>
+      </w:pPr>
+      <w:r>
+        <w:rPr>
+          <w:rtl w:val="0"/>
+        </w:rPr>
+      </w:r>
+    </w:p>
+    <w:p>
+      <w:pPr>
+        <w:pStyle w:val="Heading1"/>
+        <w:rPr/>
+      </w:pPr>
+      <w:bookmarkStart w:colFirst="0" w:colLast="0" w:name="_8cake7f2lefb" w:id="3"/>
+      <w:bookmarkEnd w:id="3"/>
+      <w:r>
+        <w:rPr>
           <w:rtl w:val="0"/>
         </w:rPr>
         <w:t xml:space="preserve">Registro de visita</w:t>
@@ -1188,7 +2589,7 @@
           <wp:inline distB="114300" distT="114300" distL="114300" distR="114300">
             <wp:extent cx="5734050" cy="3225800"/>
             <wp:effectExtent b="0" l="0" r="0" t="0"/>
-            <wp:docPr id="2" name="image4.png"/>
+            <wp:docPr id="3" name="image4.png"/>
             <a:graphic>
               <a:graphicData uri="http://schemas.openxmlformats.org/drawingml/2006/picture">
                 <pic:pic>
@@ -1225,6 +2626,48 @@
     </w:p>
     <w:p>
       <w:pPr>
+        <w:ind w:left="720" w:firstLine="0"/>
+        <w:jc w:val="center"/>
+        <w:rPr>
+          <w:sz w:val="18"/>
+          <w:szCs w:val="18"/>
+        </w:rPr>
+      </w:pPr>
+      <w:r>
+        <w:rPr>
+          <w:b w:val="1"/>
+          <w:sz w:val="18"/>
+          <w:szCs w:val="18"/>
+          <w:rtl w:val="0"/>
+        </w:rPr>
+        <w:t xml:space="preserve">Imagen 10:</w:t>
+      </w:r>
+      <w:r>
+        <w:rPr>
+          <w:sz w:val="18"/>
+          <w:szCs w:val="18"/>
+          <w:rtl w:val="0"/>
+        </w:rPr>
+        <w:t xml:space="preserve"> Página Visita Pacientes.</w:t>
+      </w:r>
+    </w:p>
+    <w:p>
+      <w:pPr>
+        <w:ind w:left="720" w:firstLine="0"/>
+        <w:jc w:val="center"/>
+        <w:rPr>
+          <w:sz w:val="24"/>
+          <w:szCs w:val="24"/>
+        </w:rPr>
+      </w:pPr>
+      <w:r>
+        <w:rPr>
+          <w:rtl w:val="0"/>
+        </w:rPr>
+      </w:r>
+    </w:p>
+    <w:p>
+      <w:pPr>
         <w:numPr>
           <w:ilvl w:val="0"/>
           <w:numId w:val="2"/>
@@ -1252,12 +2695,12 @@
           <wp:inline distB="114300" distT="114300" distL="114300" distR="114300">
             <wp:extent cx="5734050" cy="3225800"/>
             <wp:effectExtent b="0" l="0" r="0" t="0"/>
-            <wp:docPr id="5" name="image7.png"/>
+            <wp:docPr id="6" name="image11.png"/>
             <a:graphic>
               <a:graphicData uri="http://schemas.openxmlformats.org/drawingml/2006/picture">
                 <pic:pic>
                   <pic:nvPicPr>
-                    <pic:cNvPr id="0" name="image7.png"/>
+                    <pic:cNvPr id="0" name="image11.png"/>
                     <pic:cNvPicPr preferRelativeResize="0"/>
                   </pic:nvPicPr>
                   <pic:blipFill>
@@ -1289,6 +2732,48 @@
     </w:p>
     <w:p>
       <w:pPr>
+        <w:ind w:left="720" w:firstLine="0"/>
+        <w:jc w:val="center"/>
+        <w:rPr>
+          <w:sz w:val="18"/>
+          <w:szCs w:val="18"/>
+        </w:rPr>
+      </w:pPr>
+      <w:r>
+        <w:rPr>
+          <w:b w:val="1"/>
+          <w:sz w:val="18"/>
+          <w:szCs w:val="18"/>
+          <w:rtl w:val="0"/>
+        </w:rPr>
+        <w:t xml:space="preserve">Imagen 11:</w:t>
+      </w:r>
+      <w:r>
+        <w:rPr>
+          <w:sz w:val="18"/>
+          <w:szCs w:val="18"/>
+          <w:rtl w:val="0"/>
+        </w:rPr>
+        <w:t xml:space="preserve"> Selección de paciente en Visita Pacientes.</w:t>
+      </w:r>
+    </w:p>
+    <w:p>
+      <w:pPr>
+        <w:ind w:left="720" w:firstLine="0"/>
+        <w:jc w:val="center"/>
+        <w:rPr>
+          <w:sz w:val="24"/>
+          <w:szCs w:val="24"/>
+        </w:rPr>
+      </w:pPr>
+      <w:r>
+        <w:rPr>
+          <w:rtl w:val="0"/>
+        </w:rPr>
+      </w:r>
+    </w:p>
+    <w:p>
+      <w:pPr>
         <w:numPr>
           <w:ilvl w:val="0"/>
           <w:numId w:val="2"/>
@@ -1315,14 +2800,14 @@
         </w:rPr>
         <w:drawing>
           <wp:inline distB="114300" distT="114300" distL="114300" distR="114300">
-            <wp:extent cx="5734050" cy="3225800"/>
+            <wp:extent cx="5734050" cy="3238500"/>
             <wp:effectExtent b="0" l="0" r="0" t="0"/>
-            <wp:docPr id="12" name="image8.png"/>
+            <wp:docPr id="13" name="image1.png"/>
             <a:graphic>
               <a:graphicData uri="http://schemas.openxmlformats.org/drawingml/2006/picture">
                 <pic:pic>
                   <pic:nvPicPr>
-                    <pic:cNvPr id="0" name="image8.png"/>
+                    <pic:cNvPr id="0" name="image1.png"/>
                     <pic:cNvPicPr preferRelativeResize="0"/>
                   </pic:nvPicPr>
                   <pic:blipFill>
@@ -1335,7 +2820,7 @@
                   <pic:spPr>
                     <a:xfrm>
                       <a:off x="0" y="0"/>
-                      <a:ext cx="5734050" cy="3225800"/>
+                      <a:ext cx="5734050" cy="3238500"/>
                     </a:xfrm>
                     <a:prstGeom prst="rect"/>
                     <a:ln/>
@@ -1354,6 +2839,48 @@
     </w:p>
     <w:p>
       <w:pPr>
+        <w:ind w:left="720" w:firstLine="0"/>
+        <w:jc w:val="center"/>
+        <w:rPr>
+          <w:sz w:val="18"/>
+          <w:szCs w:val="18"/>
+        </w:rPr>
+      </w:pPr>
+      <w:r>
+        <w:rPr>
+          <w:b w:val="1"/>
+          <w:sz w:val="18"/>
+          <w:szCs w:val="18"/>
+          <w:rtl w:val="0"/>
+        </w:rPr>
+        <w:t xml:space="preserve">Imagen 12:</w:t>
+      </w:r>
+      <w:r>
+        <w:rPr>
+          <w:sz w:val="18"/>
+          <w:szCs w:val="18"/>
+          <w:rtl w:val="0"/>
+        </w:rPr>
+        <w:t xml:space="preserve"> Despliegue de calendario para seleccionar fecha.</w:t>
+      </w:r>
+    </w:p>
+    <w:p>
+      <w:pPr>
+        <w:ind w:left="720" w:firstLine="0"/>
+        <w:jc w:val="center"/>
+        <w:rPr>
+          <w:sz w:val="24"/>
+          <w:szCs w:val="24"/>
+        </w:rPr>
+      </w:pPr>
+      <w:r>
+        <w:rPr>
+          <w:rtl w:val="0"/>
+        </w:rPr>
+      </w:r>
+    </w:p>
+    <w:p>
+      <w:pPr>
         <w:numPr>
           <w:ilvl w:val="0"/>
           <w:numId w:val="2"/>
@@ -1382,12 +2909,12 @@
           <wp:inline distB="114300" distT="114300" distL="114300" distR="114300">
             <wp:extent cx="5734050" cy="3225800"/>
             <wp:effectExtent b="0" l="0" r="0" t="0"/>
-            <wp:docPr id="10" name="image5.png"/>
+            <wp:docPr id="11" name="image6.png"/>
             <a:graphic>
               <a:graphicData uri="http://schemas.openxmlformats.org/drawingml/2006/picture">
                 <pic:pic>
                   <pic:nvPicPr>
-                    <pic:cNvPr id="0" name="image5.png"/>
+                    <pic:cNvPr id="0" name="image6.png"/>
                     <pic:cNvPicPr preferRelativeResize="0"/>
                   </pic:nvPicPr>
                   <pic:blipFill>
@@ -1417,13 +2944,137 @@
         </w:rPr>
       </w:r>
     </w:p>
+    <w:p>
+      <w:pPr>
+        <w:ind w:left="720" w:firstLine="0"/>
+        <w:jc w:val="center"/>
+        <w:rPr>
+          <w:sz w:val="24"/>
+          <w:szCs w:val="24"/>
+        </w:rPr>
+      </w:pPr>
+      <w:r>
+        <w:rPr>
+          <w:b w:val="1"/>
+          <w:sz w:val="18"/>
+          <w:szCs w:val="18"/>
+          <w:rtl w:val="0"/>
+        </w:rPr>
+        <w:t xml:space="preserve">Imagen 13:</w:t>
+      </w:r>
+      <w:r>
+        <w:rPr>
+          <w:sz w:val="18"/>
+          <w:szCs w:val="18"/>
+          <w:rtl w:val="0"/>
+        </w:rPr>
+        <w:t xml:space="preserve"> Mensaje de Visita agendada.</w:t>
+      </w:r>
+      <w:r>
+        <w:rPr>
+          <w:rtl w:val="0"/>
+        </w:rPr>
+      </w:r>
+    </w:p>
     <w:sectPr>
+      <w:headerReference r:id="rId19" w:type="default"/>
+      <w:headerReference r:id="rId20" w:type="first"/>
+      <w:footerReference r:id="rId21" w:type="first"/>
       <w:pgSz w:h="16834" w:w="11909"/>
       <w:pgMar w:bottom="1440" w:top="1440" w:left="1440" w:right="1440" w:header="720" w:footer="720"/>
       <w:pgNumType w:start="1"/>
+      <w:titlePg w:val="1"/>
     </w:sectPr>
   </w:body>
 </w:document>
+</file>
+
+<file path=word/footer1.xml><?xml version="1.0" encoding="utf-8"?>
+<w:ftr xmlns:mc="http://schemas.openxmlformats.org/markup-compatibility/2006" xmlns:o="urn:schemas-microsoft-com:office:office" xmlns:r="http://schemas.openxmlformats.org/officeDocument/2006/relationships" xmlns:m="http://schemas.openxmlformats.org/officeDocument/2006/math" xmlns:v="urn:schemas-microsoft-com:vml" xmlns:wp="http://schemas.openxmlformats.org/drawingml/2006/wordprocessingDrawing" xmlns:w10="urn:schemas-microsoft-com:office:word" xmlns:w="http://schemas.openxmlformats.org/wordprocessingml/2006/main" xmlns:wne="http://schemas.microsoft.com/office/word/2006/wordml" xmlns:sl="http://schemas.openxmlformats.org/schemaLibrary/2006/main" xmlns:a="http://schemas.openxmlformats.org/drawingml/2006/main" xmlns:pic="http://schemas.openxmlformats.org/drawingml/2006/picture" xmlns:c="http://schemas.openxmlformats.org/drawingml/2006/chart" xmlns:lc="http://schemas.openxmlformats.org/drawingml/2006/lockedCanvas" xmlns:dgm="http://schemas.openxmlformats.org/drawingml/2006/diagram" xmlns:wps="http://schemas.microsoft.com/office/word/2010/wordprocessingShape" xmlns:wpg="http://schemas.microsoft.com/office/word/2010/wordprocessingGroup" xmlns:w14="http://schemas.microsoft.com/office/word/2010/wordml" xmlns:w15="http://schemas.microsoft.com/office/word/2012/wordml">
+  <w:p>
+    <w:pPr>
+      <w:rPr/>
+    </w:pPr>
+    <w:r>
+      <w:rPr>
+        <w:rtl w:val="0"/>
+      </w:rPr>
+    </w:r>
+  </w:p>
+</w:ftr>
+</file>
+
+<file path=word/header1.xml><?xml version="1.0" encoding="utf-8"?>
+<w:hdr xmlns:mc="http://schemas.openxmlformats.org/markup-compatibility/2006" xmlns:o="urn:schemas-microsoft-com:office:office" xmlns:r="http://schemas.openxmlformats.org/officeDocument/2006/relationships" xmlns:m="http://schemas.openxmlformats.org/officeDocument/2006/math" xmlns:v="urn:schemas-microsoft-com:vml" xmlns:wp="http://schemas.openxmlformats.org/drawingml/2006/wordprocessingDrawing" xmlns:w10="urn:schemas-microsoft-com:office:word" xmlns:w="http://schemas.openxmlformats.org/wordprocessingml/2006/main" xmlns:wne="http://schemas.microsoft.com/office/word/2006/wordml" xmlns:sl="http://schemas.openxmlformats.org/schemaLibrary/2006/main" xmlns:a="http://schemas.openxmlformats.org/drawingml/2006/main" xmlns:pic="http://schemas.openxmlformats.org/drawingml/2006/picture" xmlns:c="http://schemas.openxmlformats.org/drawingml/2006/chart" xmlns:lc="http://schemas.openxmlformats.org/drawingml/2006/lockedCanvas" xmlns:dgm="http://schemas.openxmlformats.org/drawingml/2006/diagram" xmlns:wps="http://schemas.microsoft.com/office/word/2010/wordprocessingShape" xmlns:wpg="http://schemas.microsoft.com/office/word/2010/wordprocessingGroup" xmlns:w14="http://schemas.microsoft.com/office/word/2010/wordml" xmlns:w15="http://schemas.microsoft.com/office/word/2012/wordml">
+  <w:p>
+    <w:pPr>
+      <w:rPr/>
+    </w:pPr>
+    <w:r>
+      <w:rPr>
+        <w:rtl w:val="0"/>
+      </w:rPr>
+    </w:r>
+  </w:p>
+</w:hdr>
+</file>
+
+<file path=word/header2.xml><?xml version="1.0" encoding="utf-8"?>
+<w:hdr xmlns:mc="http://schemas.openxmlformats.org/markup-compatibility/2006" xmlns:o="urn:schemas-microsoft-com:office:office" xmlns:r="http://schemas.openxmlformats.org/officeDocument/2006/relationships" xmlns:m="http://schemas.openxmlformats.org/officeDocument/2006/math" xmlns:v="urn:schemas-microsoft-com:vml" xmlns:wp="http://schemas.openxmlformats.org/drawingml/2006/wordprocessingDrawing" xmlns:w10="urn:schemas-microsoft-com:office:word" xmlns:w="http://schemas.openxmlformats.org/wordprocessingml/2006/main" xmlns:wne="http://schemas.microsoft.com/office/word/2006/wordml" xmlns:sl="http://schemas.openxmlformats.org/schemaLibrary/2006/main" xmlns:a="http://schemas.openxmlformats.org/drawingml/2006/main" xmlns:pic="http://schemas.openxmlformats.org/drawingml/2006/picture" xmlns:c="http://schemas.openxmlformats.org/drawingml/2006/chart" xmlns:lc="http://schemas.openxmlformats.org/drawingml/2006/lockedCanvas" xmlns:dgm="http://schemas.openxmlformats.org/drawingml/2006/diagram" xmlns:wps="http://schemas.microsoft.com/office/word/2010/wordprocessingShape" xmlns:wpg="http://schemas.microsoft.com/office/word/2010/wordprocessingGroup" xmlns:w14="http://schemas.microsoft.com/office/word/2010/wordml" xmlns:w15="http://schemas.microsoft.com/office/word/2012/wordml">
+  <w:p>
+    <w:pPr>
+      <w:shd w:fill="ffffff" w:val="clear"/>
+      <w:ind w:right="-1032.9921259842508"/>
+      <w:rPr/>
+    </w:pPr>
+    <w:r>
+      <w:rPr>
+        <w:rFonts w:ascii="Calibri" w:cs="Calibri" w:eastAsia="Calibri" w:hAnsi="Calibri"/>
+        <w:b w:val="1"/>
+        <w:sz w:val="28"/>
+        <w:szCs w:val="28"/>
+        <w:highlight w:val="white"/>
+      </w:rPr>
+      <w:drawing>
+        <wp:inline distB="114300" distT="114300" distL="114300" distR="114300">
+          <wp:extent cx="1452563" cy="537689"/>
+          <wp:effectExtent b="0" l="0" r="0" t="0"/>
+          <wp:docPr id="2" name="image2.png"/>
+          <a:graphic>
+            <a:graphicData uri="http://schemas.openxmlformats.org/drawingml/2006/picture">
+              <pic:pic>
+                <pic:nvPicPr>
+                  <pic:cNvPr id="0" name="image2.png"/>
+                  <pic:cNvPicPr preferRelativeResize="0"/>
+                </pic:nvPicPr>
+                <pic:blipFill>
+                  <a:blip r:embed="rId1"/>
+                  <a:srcRect b="0" l="0" r="0" t="0"/>
+                  <a:stretch>
+                    <a:fillRect/>
+                  </a:stretch>
+                </pic:blipFill>
+                <pic:spPr>
+                  <a:xfrm>
+                    <a:off x="0" y="0"/>
+                    <a:ext cx="1452563" cy="537689"/>
+                  </a:xfrm>
+                  <a:prstGeom prst="rect"/>
+                  <a:ln/>
+                </pic:spPr>
+              </pic:pic>
+            </a:graphicData>
+          </a:graphic>
+        </wp:inline>
+      </w:drawing>
+    </w:r>
+    <w:r>
+      <w:rPr>
+        <w:rtl w:val="0"/>
+      </w:rPr>
+    </w:r>
+  </w:p>
+</w:hdr>
 </file>
 
 <file path=word/numbering.xml><?xml version="1.0" encoding="utf-8"?>

</xml_diff>